<commit_message>
fixing some bugs and adding doc in ,pdf
</commit_message>
<xml_diff>
--- a/Documentation.docx
+++ b/Documentation.docx
@@ -1,6 +1,6 @@
 
 <file path=word/document.xml><?xml version="1.0" encoding="utf-8"?>
-<w:document xmlns:wpc="http://schemas.microsoft.com/office/word/2010/wordprocessingCanvas" xmlns:cx="http://schemas.microsoft.com/office/drawing/2014/chartex" xmlns:mc="http://schemas.openxmlformats.org/markup-compatibility/2006" xmlns:o="urn:schemas-microsoft-com:office:office" xmlns:r="http://schemas.openxmlformats.org/officeDocument/2006/relationships" xmlns:m="http://schemas.openxmlformats.org/officeDocument/2006/math" xmlns:v="urn:schemas-microsoft-com:vml" xmlns:wp14="http://schemas.microsoft.com/office/word/2010/wordprocessingDrawing" xmlns:wp="http://schemas.openxmlformats.org/drawingml/2006/wordprocessingDrawing" xmlns:w10="urn:schemas-microsoft-com:office:word" xmlns:w="http://schemas.openxmlformats.org/wordprocessingml/2006/main" xmlns:w14="http://schemas.microsoft.com/office/word/2010/wordml" xmlns:w15="http://schemas.microsoft.com/office/word/2012/wordml" xmlns:w16se="http://schemas.microsoft.com/office/word/2015/wordml/symex" xmlns:wpg="http://schemas.microsoft.com/office/word/2010/wordprocessingGroup" xmlns:wpi="http://schemas.microsoft.com/office/word/2010/wordprocessingInk" xmlns:wne="http://schemas.microsoft.com/office/word/2006/wordml" xmlns:wps="http://schemas.microsoft.com/office/word/2010/wordprocessingShape" mc:Ignorable="w14 w15 w16se wp14">
+<w:document xmlns:wpc="http://schemas.microsoft.com/office/word/2010/wordprocessingCanvas" xmlns:cx="http://schemas.microsoft.com/office/drawing/2014/chartex" xmlns:cx1="http://schemas.microsoft.com/office/drawing/2015/9/8/chartex" xmlns:cx2="http://schemas.microsoft.com/office/drawing/2015/10/21/chartex" xmlns:cx3="http://schemas.microsoft.com/office/drawing/2016/5/9/chartex" xmlns:cx4="http://schemas.microsoft.com/office/drawing/2016/5/10/chartex" xmlns:cx5="http://schemas.microsoft.com/office/drawing/2016/5/11/chartex" xmlns:cx6="http://schemas.microsoft.com/office/drawing/2016/5/12/chartex" xmlns:cx7="http://schemas.microsoft.com/office/drawing/2016/5/13/chartex" xmlns:cx8="http://schemas.microsoft.com/office/drawing/2016/5/14/chartex" xmlns:mc="http://schemas.openxmlformats.org/markup-compatibility/2006" xmlns:aink="http://schemas.microsoft.com/office/drawing/2016/ink" xmlns:am3d="http://schemas.microsoft.com/office/drawing/2017/model3d" xmlns:o="urn:schemas-microsoft-com:office:office" xmlns:r="http://schemas.openxmlformats.org/officeDocument/2006/relationships" xmlns:m="http://schemas.openxmlformats.org/officeDocument/2006/math" xmlns:v="urn:schemas-microsoft-com:vml" xmlns:wp14="http://schemas.microsoft.com/office/word/2010/wordprocessingDrawing" xmlns:wp="http://schemas.openxmlformats.org/drawingml/2006/wordprocessingDrawing" xmlns:w10="urn:schemas-microsoft-com:office:word" xmlns:w="http://schemas.openxmlformats.org/wordprocessingml/2006/main" xmlns:w14="http://schemas.microsoft.com/office/word/2010/wordml" xmlns:w15="http://schemas.microsoft.com/office/word/2012/wordml" xmlns:w16cid="http://schemas.microsoft.com/office/word/2016/wordml/cid" xmlns:w16se="http://schemas.microsoft.com/office/word/2015/wordml/symex" xmlns:wpg="http://schemas.microsoft.com/office/word/2010/wordprocessingGroup" xmlns:wpi="http://schemas.microsoft.com/office/word/2010/wordprocessingInk" xmlns:wne="http://schemas.microsoft.com/office/word/2006/wordml" xmlns:wps="http://schemas.microsoft.com/office/word/2010/wordprocessingShape" mc:Ignorable="w14 w15 w16se w16cid wp14">
   <w:body>
     <w:p>
       <w:pPr>
@@ -1833,7 +1833,6 @@
         <w:rPr>
           <w:sz w:val="48"/>
         </w:rPr>
-        <w:lastRenderedPageBreak/>
         <w:t>Цели</w:t>
       </w:r>
       <w:r>
@@ -2248,7 +2247,6 @@
           <w:szCs w:val="28"/>
           <w:lang w:eastAsia="bg-BG"/>
         </w:rPr>
-        <w:lastRenderedPageBreak/>
         <w:drawing>
           <wp:inline distT="0" distB="0" distL="0" distR="0" wp14:anchorId="2F0C0718" wp14:editId="316A6BAC">
             <wp:extent cx="5760720" cy="3501390"/>
@@ -2435,7 +2433,6 @@
           <w:szCs w:val="28"/>
           <w:lang w:eastAsia="bg-BG"/>
         </w:rPr>
-        <w:lastRenderedPageBreak/>
         <w:drawing>
           <wp:inline distT="0" distB="0" distL="0" distR="0" wp14:anchorId="6A899B6C" wp14:editId="1BC416B1">
             <wp:extent cx="5760720" cy="3549650"/>
@@ -2605,7 +2602,6 @@
           <w:szCs w:val="28"/>
           <w:lang w:eastAsia="bg-BG"/>
         </w:rPr>
-        <w:lastRenderedPageBreak/>
         <w:drawing>
           <wp:inline distT="0" distB="0" distL="0" distR="0" wp14:anchorId="068CD2E5" wp14:editId="324BC7F4">
             <wp:extent cx="5760720" cy="3547745"/>
@@ -2800,7 +2796,6 @@
           <w:sz w:val="48"/>
           <w:szCs w:val="28"/>
         </w:rPr>
-        <w:lastRenderedPageBreak/>
         <w:t>Технологии</w:t>
       </w:r>
     </w:p>
@@ -4280,7 +4275,6 @@
           <w:sz w:val="40"/>
           <w:lang w:val="en-US"/>
         </w:rPr>
-        <w:lastRenderedPageBreak/>
         <w:t>SQL</w:t>
       </w:r>
     </w:p>
@@ -5206,7 +5200,6 @@
           <w:sz w:val="48"/>
           <w:szCs w:val="48"/>
         </w:rPr>
-        <w:lastRenderedPageBreak/>
         <w:t>Инструменти</w:t>
       </w:r>
     </w:p>
@@ -5408,8 +5401,6 @@
         </w:rPr>
         <w:t>ин до друг и др. Д</w:t>
       </w:r>
-      <w:bookmarkStart w:id="1" w:name="_GoBack"/>
-      <w:bookmarkEnd w:id="1"/>
       <w:r>
         <w:rPr>
           <w:sz w:val="30"/>
@@ -5471,6 +5462,14 @@
           <w:lang w:val="en-US"/>
         </w:rPr>
       </w:pPr>
+      <w:r>
+        <w:rPr>
+          <w:sz w:val="30"/>
+          <w:szCs w:val="30"/>
+          <w:lang w:val="en-US"/>
+        </w:rPr>
+        <w:t xml:space="preserve">Git е </w:t>
+      </w:r>
       <w:proofErr w:type="spellStart"/>
       <w:r>
         <w:rPr>
@@ -5478,7 +5477,7 @@
           <w:szCs w:val="30"/>
           <w:lang w:val="en-US"/>
         </w:rPr>
-        <w:t>Git</w:t>
+        <w:t>разпределена</w:t>
       </w:r>
       <w:proofErr w:type="spellEnd"/>
       <w:r>
@@ -5487,7 +5486,7 @@
           <w:szCs w:val="30"/>
           <w:lang w:val="en-US"/>
         </w:rPr>
-        <w:t xml:space="preserve"> е </w:t>
+        <w:t xml:space="preserve"> </w:t>
       </w:r>
       <w:proofErr w:type="spellStart"/>
       <w:r>
@@ -5496,7 +5495,7 @@
           <w:szCs w:val="30"/>
           <w:lang w:val="en-US"/>
         </w:rPr>
-        <w:t>разпределена</w:t>
+        <w:t>система</w:t>
       </w:r>
       <w:proofErr w:type="spellEnd"/>
       <w:r>
@@ -5514,7 +5513,7 @@
           <w:szCs w:val="30"/>
           <w:lang w:val="en-US"/>
         </w:rPr>
-        <w:t>система</w:t>
+        <w:t>за</w:t>
       </w:r>
       <w:proofErr w:type="spellEnd"/>
       <w:r>
@@ -5532,6 +5531,276 @@
           <w:szCs w:val="30"/>
           <w:lang w:val="en-US"/>
         </w:rPr>
+        <w:t>контрол</w:t>
+      </w:r>
+      <w:proofErr w:type="spellEnd"/>
+      <w:r>
+        <w:rPr>
+          <w:sz w:val="30"/>
+          <w:szCs w:val="30"/>
+          <w:lang w:val="en-US"/>
+        </w:rPr>
+        <w:t xml:space="preserve"> </w:t>
+      </w:r>
+      <w:proofErr w:type="spellStart"/>
+      <w:r>
+        <w:rPr>
+          <w:sz w:val="30"/>
+          <w:szCs w:val="30"/>
+          <w:lang w:val="en-US"/>
+        </w:rPr>
+        <w:t>на</w:t>
+      </w:r>
+      <w:proofErr w:type="spellEnd"/>
+      <w:r>
+        <w:rPr>
+          <w:sz w:val="30"/>
+          <w:szCs w:val="30"/>
+          <w:lang w:val="en-US"/>
+        </w:rPr>
+        <w:t xml:space="preserve"> </w:t>
+      </w:r>
+      <w:proofErr w:type="spellStart"/>
+      <w:r>
+        <w:rPr>
+          <w:sz w:val="30"/>
+          <w:szCs w:val="30"/>
+          <w:lang w:val="en-US"/>
+        </w:rPr>
+        <w:t>версиите</w:t>
+      </w:r>
+      <w:proofErr w:type="spellEnd"/>
+      <w:r>
+        <w:rPr>
+          <w:sz w:val="30"/>
+          <w:szCs w:val="30"/>
+          <w:lang w:val="en-US"/>
+        </w:rPr>
+        <w:t xml:space="preserve">, </w:t>
+      </w:r>
+      <w:proofErr w:type="spellStart"/>
+      <w:r>
+        <w:rPr>
+          <w:sz w:val="30"/>
+          <w:szCs w:val="30"/>
+          <w:lang w:val="en-US"/>
+        </w:rPr>
+        <w:t>която</w:t>
+      </w:r>
+      <w:proofErr w:type="spellEnd"/>
+      <w:r>
+        <w:rPr>
+          <w:sz w:val="30"/>
+          <w:szCs w:val="30"/>
+          <w:lang w:val="en-US"/>
+        </w:rPr>
+        <w:t xml:space="preserve"> </w:t>
+      </w:r>
+      <w:proofErr w:type="spellStart"/>
+      <w:r>
+        <w:rPr>
+          <w:sz w:val="30"/>
+          <w:szCs w:val="30"/>
+          <w:lang w:val="en-US"/>
+        </w:rPr>
+        <w:t>проследява</w:t>
+      </w:r>
+      <w:proofErr w:type="spellEnd"/>
+      <w:r>
+        <w:rPr>
+          <w:sz w:val="30"/>
+          <w:szCs w:val="30"/>
+          <w:lang w:val="en-US"/>
+        </w:rPr>
+        <w:t xml:space="preserve"> </w:t>
+      </w:r>
+      <w:proofErr w:type="spellStart"/>
+      <w:r>
+        <w:rPr>
+          <w:sz w:val="30"/>
+          <w:szCs w:val="30"/>
+          <w:lang w:val="en-US"/>
+        </w:rPr>
+        <w:t>промените</w:t>
+      </w:r>
+      <w:proofErr w:type="spellEnd"/>
+      <w:r>
+        <w:rPr>
+          <w:sz w:val="30"/>
+          <w:szCs w:val="30"/>
+          <w:lang w:val="en-US"/>
+        </w:rPr>
+        <w:t xml:space="preserve"> </w:t>
+      </w:r>
+      <w:proofErr w:type="spellStart"/>
+      <w:r>
+        <w:rPr>
+          <w:sz w:val="30"/>
+          <w:szCs w:val="30"/>
+          <w:lang w:val="en-US"/>
+        </w:rPr>
+        <w:t>във</w:t>
+      </w:r>
+      <w:proofErr w:type="spellEnd"/>
+      <w:r>
+        <w:rPr>
+          <w:sz w:val="30"/>
+          <w:szCs w:val="30"/>
+          <w:lang w:val="en-US"/>
+        </w:rPr>
+        <w:t xml:space="preserve"> </w:t>
+      </w:r>
+      <w:proofErr w:type="spellStart"/>
+      <w:r>
+        <w:rPr>
+          <w:sz w:val="30"/>
+          <w:szCs w:val="30"/>
+          <w:lang w:val="en-US"/>
+        </w:rPr>
+        <w:t>всеки</w:t>
+      </w:r>
+      <w:proofErr w:type="spellEnd"/>
+      <w:r>
+        <w:rPr>
+          <w:sz w:val="30"/>
+          <w:szCs w:val="30"/>
+          <w:lang w:val="en-US"/>
+        </w:rPr>
+        <w:t xml:space="preserve"> </w:t>
+      </w:r>
+      <w:proofErr w:type="spellStart"/>
+      <w:r>
+        <w:rPr>
+          <w:sz w:val="30"/>
+          <w:szCs w:val="30"/>
+          <w:lang w:val="en-US"/>
+        </w:rPr>
+        <w:t>набор</w:t>
+      </w:r>
+      <w:proofErr w:type="spellEnd"/>
+      <w:r>
+        <w:rPr>
+          <w:sz w:val="30"/>
+          <w:szCs w:val="30"/>
+          <w:lang w:val="en-US"/>
+        </w:rPr>
+        <w:t xml:space="preserve"> </w:t>
+      </w:r>
+      <w:proofErr w:type="spellStart"/>
+      <w:r>
+        <w:rPr>
+          <w:sz w:val="30"/>
+          <w:szCs w:val="30"/>
+          <w:lang w:val="en-US"/>
+        </w:rPr>
+        <w:t>от</w:t>
+      </w:r>
+      <w:proofErr w:type="spellEnd"/>
+      <w:r>
+        <w:rPr>
+          <w:sz w:val="30"/>
+          <w:szCs w:val="30"/>
+          <w:lang w:val="en-US"/>
+        </w:rPr>
+        <w:t xml:space="preserve"> </w:t>
+      </w:r>
+      <w:proofErr w:type="spellStart"/>
+      <w:r>
+        <w:rPr>
+          <w:sz w:val="30"/>
+          <w:szCs w:val="30"/>
+          <w:lang w:val="en-US"/>
+        </w:rPr>
+        <w:t>компютърни</w:t>
+      </w:r>
+      <w:proofErr w:type="spellEnd"/>
+      <w:r>
+        <w:rPr>
+          <w:sz w:val="30"/>
+          <w:szCs w:val="30"/>
+          <w:lang w:val="en-US"/>
+        </w:rPr>
+        <w:t xml:space="preserve"> </w:t>
+      </w:r>
+      <w:proofErr w:type="spellStart"/>
+      <w:r>
+        <w:rPr>
+          <w:sz w:val="30"/>
+          <w:szCs w:val="30"/>
+          <w:lang w:val="en-US"/>
+        </w:rPr>
+        <w:t>файлове</w:t>
+      </w:r>
+      <w:proofErr w:type="spellEnd"/>
+      <w:r>
+        <w:rPr>
+          <w:sz w:val="30"/>
+          <w:szCs w:val="30"/>
+          <w:lang w:val="en-US"/>
+        </w:rPr>
+        <w:t xml:space="preserve">, </w:t>
+      </w:r>
+      <w:proofErr w:type="spellStart"/>
+      <w:r>
+        <w:rPr>
+          <w:sz w:val="30"/>
+          <w:szCs w:val="30"/>
+          <w:lang w:val="en-US"/>
+        </w:rPr>
+        <w:t>обикновено</w:t>
+      </w:r>
+      <w:proofErr w:type="spellEnd"/>
+      <w:r>
+        <w:rPr>
+          <w:sz w:val="30"/>
+          <w:szCs w:val="30"/>
+          <w:lang w:val="en-US"/>
+        </w:rPr>
+        <w:t xml:space="preserve"> </w:t>
+      </w:r>
+      <w:proofErr w:type="spellStart"/>
+      <w:r>
+        <w:rPr>
+          <w:sz w:val="30"/>
+          <w:szCs w:val="30"/>
+          <w:lang w:val="en-US"/>
+        </w:rPr>
+        <w:t>се</w:t>
+      </w:r>
+      <w:proofErr w:type="spellEnd"/>
+      <w:r>
+        <w:rPr>
+          <w:sz w:val="30"/>
+          <w:szCs w:val="30"/>
+          <w:lang w:val="en-US"/>
+        </w:rPr>
+        <w:t xml:space="preserve"> </w:t>
+      </w:r>
+      <w:proofErr w:type="spellStart"/>
+      <w:r>
+        <w:rPr>
+          <w:sz w:val="30"/>
+          <w:szCs w:val="30"/>
+          <w:lang w:val="en-US"/>
+        </w:rPr>
+        <w:t>използва</w:t>
+      </w:r>
+      <w:proofErr w:type="spellEnd"/>
+      <w:r>
+        <w:rPr>
+          <w:sz w:val="30"/>
+          <w:szCs w:val="30"/>
+          <w:lang w:val="en-US"/>
+        </w:rPr>
+        <w:t xml:space="preserve"> </w:t>
+      </w:r>
+      <w:proofErr w:type="spellStart"/>
+      <w:r>
+        <w:rPr>
+          <w:sz w:val="30"/>
+          <w:szCs w:val="30"/>
+          <w:lang w:val="en-US"/>
+        </w:rPr>
         <w:t>за</w:t>
       </w:r>
       <w:proofErr w:type="spellEnd"/>
@@ -5550,7 +5819,7 @@
           <w:szCs w:val="30"/>
           <w:lang w:val="en-US"/>
         </w:rPr>
-        <w:t>контрол</w:t>
+        <w:t>координиране</w:t>
       </w:r>
       <w:proofErr w:type="spellEnd"/>
       <w:r>
@@ -5586,7 +5855,7 @@
           <w:szCs w:val="30"/>
           <w:lang w:val="en-US"/>
         </w:rPr>
-        <w:t>версиите</w:t>
+        <w:t>работата</w:t>
       </w:r>
       <w:proofErr w:type="spellEnd"/>
       <w:r>
@@ -5595,6 +5864,42 @@
           <w:szCs w:val="30"/>
           <w:lang w:val="en-US"/>
         </w:rPr>
+        <w:t xml:space="preserve"> </w:t>
+      </w:r>
+      <w:proofErr w:type="spellStart"/>
+      <w:r>
+        <w:rPr>
+          <w:sz w:val="30"/>
+          <w:szCs w:val="30"/>
+          <w:lang w:val="en-US"/>
+        </w:rPr>
+        <w:t>между</w:t>
+      </w:r>
+      <w:proofErr w:type="spellEnd"/>
+      <w:r>
+        <w:rPr>
+          <w:sz w:val="30"/>
+          <w:szCs w:val="30"/>
+          <w:lang w:val="en-US"/>
+        </w:rPr>
+        <w:t xml:space="preserve"> </w:t>
+      </w:r>
+      <w:proofErr w:type="spellStart"/>
+      <w:r>
+        <w:rPr>
+          <w:sz w:val="30"/>
+          <w:szCs w:val="30"/>
+          <w:lang w:val="en-US"/>
+        </w:rPr>
+        <w:t>програмистите</w:t>
+      </w:r>
+      <w:proofErr w:type="spellEnd"/>
+      <w:r>
+        <w:rPr>
+          <w:sz w:val="30"/>
+          <w:szCs w:val="30"/>
+          <w:lang w:val="en-US"/>
+        </w:rPr>
         <w:t xml:space="preserve">, </w:t>
       </w:r>
       <w:proofErr w:type="spellStart"/>
@@ -5604,7 +5909,7 @@
           <w:szCs w:val="30"/>
           <w:lang w:val="en-US"/>
         </w:rPr>
-        <w:t>която</w:t>
+        <w:t>които</w:t>
       </w:r>
       <w:proofErr w:type="spellEnd"/>
       <w:r>
@@ -5622,7 +5927,7 @@
           <w:szCs w:val="30"/>
           <w:lang w:val="en-US"/>
         </w:rPr>
-        <w:t>проследява</w:t>
+        <w:t>съвместно</w:t>
       </w:r>
       <w:proofErr w:type="spellEnd"/>
       <w:r>
@@ -5640,7 +5945,7 @@
           <w:szCs w:val="30"/>
           <w:lang w:val="en-US"/>
         </w:rPr>
-        <w:t>промените</w:t>
+        <w:t>разработват</w:t>
       </w:r>
       <w:proofErr w:type="spellEnd"/>
       <w:r>
@@ -5658,7 +5963,7 @@
           <w:szCs w:val="30"/>
           <w:lang w:val="en-US"/>
         </w:rPr>
-        <w:t>във</w:t>
+        <w:t>изходния</w:t>
       </w:r>
       <w:proofErr w:type="spellEnd"/>
       <w:r>
@@ -5676,7 +5981,7 @@
           <w:szCs w:val="30"/>
           <w:lang w:val="en-US"/>
         </w:rPr>
-        <w:t>всеки</w:t>
+        <w:t>код</w:t>
       </w:r>
       <w:proofErr w:type="spellEnd"/>
       <w:r>
@@ -5694,7 +5999,7 @@
           <w:szCs w:val="30"/>
           <w:lang w:val="en-US"/>
         </w:rPr>
-        <w:t>набор</w:t>
+        <w:t>по</w:t>
       </w:r>
       <w:proofErr w:type="spellEnd"/>
       <w:r>
@@ -5712,7 +6017,7 @@
           <w:szCs w:val="30"/>
           <w:lang w:val="en-US"/>
         </w:rPr>
-        <w:t>от</w:t>
+        <w:t>време</w:t>
       </w:r>
       <w:proofErr w:type="spellEnd"/>
       <w:r>
@@ -5730,7 +6035,7 @@
           <w:szCs w:val="30"/>
           <w:lang w:val="en-US"/>
         </w:rPr>
-        <w:t>компютърни</w:t>
+        <w:t>на</w:t>
       </w:r>
       <w:proofErr w:type="spellEnd"/>
       <w:r>
@@ -5748,7 +6053,7 @@
           <w:szCs w:val="30"/>
           <w:lang w:val="en-US"/>
         </w:rPr>
-        <w:t>файлове</w:t>
+        <w:t>разработката</w:t>
       </w:r>
       <w:proofErr w:type="spellEnd"/>
       <w:r>
@@ -5757,7 +6062,7 @@
           <w:szCs w:val="30"/>
           <w:lang w:val="en-US"/>
         </w:rPr>
-        <w:t xml:space="preserve">, </w:t>
+        <w:t xml:space="preserve"> </w:t>
       </w:r>
       <w:proofErr w:type="spellStart"/>
       <w:r>
@@ -5766,7 +6071,7 @@
           <w:szCs w:val="30"/>
           <w:lang w:val="en-US"/>
         </w:rPr>
-        <w:t>обикновено</w:t>
+        <w:t>на</w:t>
       </w:r>
       <w:proofErr w:type="spellEnd"/>
       <w:r>
@@ -5784,7 +6089,7 @@
           <w:szCs w:val="30"/>
           <w:lang w:val="en-US"/>
         </w:rPr>
-        <w:t>се</w:t>
+        <w:t>софтуер</w:t>
       </w:r>
       <w:proofErr w:type="spellEnd"/>
       <w:r>
@@ -5793,349 +6098,310 @@
           <w:szCs w:val="30"/>
           <w:lang w:val="en-US"/>
         </w:rPr>
-        <w:t xml:space="preserve"> </w:t>
-      </w:r>
-      <w:proofErr w:type="spellStart"/>
-      <w:r>
-        <w:rPr>
-          <w:sz w:val="30"/>
-          <w:szCs w:val="30"/>
-          <w:lang w:val="en-US"/>
-        </w:rPr>
-        <w:t>използва</w:t>
-      </w:r>
-      <w:proofErr w:type="spellEnd"/>
-      <w:r>
-        <w:rPr>
-          <w:sz w:val="30"/>
-          <w:szCs w:val="30"/>
-          <w:lang w:val="en-US"/>
-        </w:rPr>
-        <w:t xml:space="preserve"> </w:t>
-      </w:r>
-      <w:proofErr w:type="spellStart"/>
-      <w:r>
-        <w:rPr>
-          <w:sz w:val="30"/>
-          <w:szCs w:val="30"/>
-          <w:lang w:val="en-US"/>
-        </w:rPr>
-        <w:t>за</w:t>
-      </w:r>
-      <w:proofErr w:type="spellEnd"/>
-      <w:r>
-        <w:rPr>
-          <w:sz w:val="30"/>
-          <w:szCs w:val="30"/>
-          <w:lang w:val="en-US"/>
-        </w:rPr>
-        <w:t xml:space="preserve"> </w:t>
-      </w:r>
-      <w:proofErr w:type="spellStart"/>
-      <w:r>
-        <w:rPr>
-          <w:sz w:val="30"/>
-          <w:szCs w:val="30"/>
-          <w:lang w:val="en-US"/>
-        </w:rPr>
-        <w:t>координиране</w:t>
-      </w:r>
-      <w:proofErr w:type="spellEnd"/>
-      <w:r>
-        <w:rPr>
-          <w:sz w:val="30"/>
-          <w:szCs w:val="30"/>
-          <w:lang w:val="en-US"/>
-        </w:rPr>
-        <w:t xml:space="preserve"> </w:t>
-      </w:r>
-      <w:proofErr w:type="spellStart"/>
-      <w:r>
-        <w:rPr>
-          <w:sz w:val="30"/>
-          <w:szCs w:val="30"/>
-          <w:lang w:val="en-US"/>
-        </w:rPr>
-        <w:t>на</w:t>
-      </w:r>
-      <w:proofErr w:type="spellEnd"/>
-      <w:r>
-        <w:rPr>
-          <w:sz w:val="30"/>
-          <w:szCs w:val="30"/>
-          <w:lang w:val="en-US"/>
-        </w:rPr>
-        <w:t xml:space="preserve"> </w:t>
-      </w:r>
-      <w:proofErr w:type="spellStart"/>
-      <w:r>
-        <w:rPr>
-          <w:sz w:val="30"/>
-          <w:szCs w:val="30"/>
-          <w:lang w:val="en-US"/>
-        </w:rPr>
-        <w:t>работата</w:t>
-      </w:r>
-      <w:proofErr w:type="spellEnd"/>
-      <w:r>
-        <w:rPr>
-          <w:sz w:val="30"/>
-          <w:szCs w:val="30"/>
-          <w:lang w:val="en-US"/>
-        </w:rPr>
-        <w:t xml:space="preserve"> </w:t>
-      </w:r>
-      <w:proofErr w:type="spellStart"/>
-      <w:r>
-        <w:rPr>
-          <w:sz w:val="30"/>
-          <w:szCs w:val="30"/>
-          <w:lang w:val="en-US"/>
-        </w:rPr>
-        <w:t>между</w:t>
-      </w:r>
-      <w:proofErr w:type="spellEnd"/>
-      <w:r>
-        <w:rPr>
-          <w:sz w:val="30"/>
-          <w:szCs w:val="30"/>
-          <w:lang w:val="en-US"/>
-        </w:rPr>
-        <w:t xml:space="preserve"> </w:t>
-      </w:r>
-      <w:proofErr w:type="spellStart"/>
-      <w:r>
-        <w:rPr>
-          <w:sz w:val="30"/>
-          <w:szCs w:val="30"/>
-          <w:lang w:val="en-US"/>
-        </w:rPr>
-        <w:lastRenderedPageBreak/>
-        <w:t>програмистите</w:t>
-      </w:r>
-      <w:proofErr w:type="spellEnd"/>
-      <w:r>
-        <w:rPr>
-          <w:sz w:val="30"/>
-          <w:szCs w:val="30"/>
-          <w:lang w:val="en-US"/>
-        </w:rPr>
-        <w:t xml:space="preserve">, </w:t>
-      </w:r>
-      <w:proofErr w:type="spellStart"/>
-      <w:r>
-        <w:rPr>
-          <w:sz w:val="30"/>
-          <w:szCs w:val="30"/>
-          <w:lang w:val="en-US"/>
-        </w:rPr>
-        <w:t>които</w:t>
-      </w:r>
-      <w:proofErr w:type="spellEnd"/>
-      <w:r>
-        <w:rPr>
-          <w:sz w:val="30"/>
-          <w:szCs w:val="30"/>
-          <w:lang w:val="en-US"/>
-        </w:rPr>
-        <w:t xml:space="preserve"> </w:t>
-      </w:r>
-      <w:proofErr w:type="spellStart"/>
-      <w:r>
-        <w:rPr>
-          <w:sz w:val="30"/>
-          <w:szCs w:val="30"/>
-          <w:lang w:val="en-US"/>
-        </w:rPr>
-        <w:t>съвместно</w:t>
-      </w:r>
-      <w:proofErr w:type="spellEnd"/>
-      <w:r>
-        <w:rPr>
-          <w:sz w:val="30"/>
-          <w:szCs w:val="30"/>
-          <w:lang w:val="en-US"/>
-        </w:rPr>
-        <w:t xml:space="preserve"> </w:t>
-      </w:r>
-      <w:proofErr w:type="spellStart"/>
-      <w:r>
-        <w:rPr>
-          <w:sz w:val="30"/>
-          <w:szCs w:val="30"/>
-          <w:lang w:val="en-US"/>
-        </w:rPr>
-        <w:t>разработват</w:t>
-      </w:r>
-      <w:proofErr w:type="spellEnd"/>
-      <w:r>
-        <w:rPr>
-          <w:sz w:val="30"/>
-          <w:szCs w:val="30"/>
-          <w:lang w:val="en-US"/>
-        </w:rPr>
-        <w:t xml:space="preserve"> </w:t>
-      </w:r>
-      <w:proofErr w:type="spellStart"/>
-      <w:r>
-        <w:rPr>
-          <w:sz w:val="30"/>
-          <w:szCs w:val="30"/>
-          <w:lang w:val="en-US"/>
-        </w:rPr>
-        <w:t>изходния</w:t>
-      </w:r>
-      <w:proofErr w:type="spellEnd"/>
-      <w:r>
-        <w:rPr>
-          <w:sz w:val="30"/>
-          <w:szCs w:val="30"/>
-          <w:lang w:val="en-US"/>
-        </w:rPr>
-        <w:t xml:space="preserve"> </w:t>
-      </w:r>
-      <w:proofErr w:type="spellStart"/>
-      <w:r>
-        <w:rPr>
-          <w:sz w:val="30"/>
-          <w:szCs w:val="30"/>
-          <w:lang w:val="en-US"/>
-        </w:rPr>
-        <w:t>код</w:t>
-      </w:r>
-      <w:proofErr w:type="spellEnd"/>
-      <w:r>
-        <w:rPr>
-          <w:sz w:val="30"/>
-          <w:szCs w:val="30"/>
-          <w:lang w:val="en-US"/>
-        </w:rPr>
-        <w:t xml:space="preserve"> </w:t>
-      </w:r>
-      <w:proofErr w:type="spellStart"/>
-      <w:r>
-        <w:rPr>
-          <w:sz w:val="30"/>
-          <w:szCs w:val="30"/>
-          <w:lang w:val="en-US"/>
+        <w:t xml:space="preserve">. </w:t>
+      </w:r>
+    </w:p>
+    <w:p>
+      <w:pPr>
+        <w:ind w:firstLine="708"/>
+        <w:rPr>
+          <w:rFonts w:cstheme="minorHAnsi"/>
+          <w:sz w:val="30"/>
+          <w:szCs w:val="30"/>
+        </w:rPr>
+      </w:pPr>
+      <w:r>
+        <w:rPr>
+          <w:sz w:val="30"/>
+          <w:szCs w:val="30"/>
+        </w:rPr>
+        <w:t>GitHub e уеб базирана услуга за разполагане на софтуерни проекти и техни съвместни разработки върху отдалечен интернет сървър в т.нар. хранилище. Базира се на Git системите за контрол и управление на версиите.</w:t>
+      </w:r>
+      <w:r>
+        <w:rPr>
+          <w:rFonts w:cstheme="minorHAnsi"/>
+          <w:sz w:val="30"/>
+          <w:szCs w:val="30"/>
+        </w:rPr>
+        <w:t xml:space="preserve"> </w:t>
+      </w:r>
+      <w:r>
+        <w:rPr>
+          <w:rFonts w:cstheme="minorHAnsi"/>
+          <w:sz w:val="30"/>
+          <w:szCs w:val="30"/>
+        </w:rPr>
+        <w:t>Самата</w:t>
+      </w:r>
+      <w:r>
+        <w:rPr>
+          <w:rFonts w:cstheme="minorHAnsi"/>
+          <w:spacing w:val="-2"/>
+          <w:sz w:val="30"/>
+          <w:szCs w:val="30"/>
+        </w:rPr>
+        <w:t xml:space="preserve"> </w:t>
+      </w:r>
+      <w:r>
+        <w:rPr>
+          <w:rFonts w:cstheme="minorHAnsi"/>
+          <w:sz w:val="30"/>
+          <w:szCs w:val="30"/>
+        </w:rPr>
+        <w:t xml:space="preserve">работа </w:t>
+      </w:r>
+      <w:r>
+        <w:rPr>
+          <w:rFonts w:cstheme="minorHAnsi"/>
+          <w:spacing w:val="-60"/>
+          <w:sz w:val="30"/>
+          <w:szCs w:val="30"/>
+        </w:rPr>
+        <w:t xml:space="preserve"> </w:t>
+      </w:r>
+      <w:r>
+        <w:rPr>
+          <w:rFonts w:cstheme="minorHAnsi"/>
+          <w:sz w:val="30"/>
+          <w:szCs w:val="30"/>
         </w:rPr>
         <w:t>по</w:t>
       </w:r>
-      <w:proofErr w:type="spellEnd"/>
-      <w:r>
-        <w:rPr>
-          <w:sz w:val="30"/>
-          <w:szCs w:val="30"/>
-          <w:lang w:val="en-US"/>
-        </w:rPr>
-        <w:t xml:space="preserve"> </w:t>
-      </w:r>
-      <w:proofErr w:type="spellStart"/>
-      <w:r>
-        <w:rPr>
-          <w:sz w:val="30"/>
-          <w:szCs w:val="30"/>
-          <w:lang w:val="en-US"/>
-        </w:rPr>
-        <w:t>време</w:t>
-      </w:r>
-      <w:proofErr w:type="spellEnd"/>
-      <w:r>
-        <w:rPr>
-          <w:sz w:val="30"/>
-          <w:szCs w:val="30"/>
-          <w:lang w:val="en-US"/>
-        </w:rPr>
-        <w:t xml:space="preserve"> </w:t>
-      </w:r>
-      <w:proofErr w:type="spellStart"/>
-      <w:r>
-        <w:rPr>
-          <w:sz w:val="30"/>
-          <w:szCs w:val="30"/>
-          <w:lang w:val="en-US"/>
-        </w:rPr>
-        <w:t>на</w:t>
-      </w:r>
-      <w:proofErr w:type="spellEnd"/>
-      <w:r>
-        <w:rPr>
-          <w:sz w:val="30"/>
-          <w:szCs w:val="30"/>
-          <w:lang w:val="en-US"/>
-        </w:rPr>
-        <w:t xml:space="preserve"> </w:t>
-      </w:r>
-      <w:proofErr w:type="spellStart"/>
-      <w:r>
-        <w:rPr>
-          <w:sz w:val="30"/>
-          <w:szCs w:val="30"/>
-          <w:lang w:val="en-US"/>
-        </w:rPr>
-        <w:t>разработката</w:t>
-      </w:r>
-      <w:proofErr w:type="spellEnd"/>
-      <w:r>
-        <w:rPr>
-          <w:sz w:val="30"/>
-          <w:szCs w:val="30"/>
-          <w:lang w:val="en-US"/>
-        </w:rPr>
-        <w:t xml:space="preserve"> </w:t>
-      </w:r>
-      <w:proofErr w:type="spellStart"/>
-      <w:r>
-        <w:rPr>
-          <w:sz w:val="30"/>
-          <w:szCs w:val="30"/>
-          <w:lang w:val="en-US"/>
-        </w:rPr>
-        <w:t>на</w:t>
-      </w:r>
-      <w:proofErr w:type="spellEnd"/>
-      <w:r>
-        <w:rPr>
-          <w:sz w:val="30"/>
-          <w:szCs w:val="30"/>
-          <w:lang w:val="en-US"/>
-        </w:rPr>
-        <w:t xml:space="preserve"> </w:t>
-      </w:r>
-      <w:proofErr w:type="spellStart"/>
-      <w:r>
-        <w:rPr>
-          <w:sz w:val="30"/>
-          <w:szCs w:val="30"/>
-          <w:lang w:val="en-US"/>
-        </w:rPr>
-        <w:t>софтуер</w:t>
-      </w:r>
-      <w:proofErr w:type="spellEnd"/>
-      <w:r>
-        <w:rPr>
-          <w:sz w:val="30"/>
-          <w:szCs w:val="30"/>
-          <w:lang w:val="en-US"/>
-        </w:rPr>
-        <w:t xml:space="preserve">. </w:t>
+      <w:r>
+        <w:rPr>
+          <w:rFonts w:cstheme="minorHAnsi"/>
+          <w:spacing w:val="-2"/>
+          <w:sz w:val="30"/>
+          <w:szCs w:val="30"/>
+        </w:rPr>
+        <w:t xml:space="preserve"> </w:t>
+      </w:r>
+      <w:r>
+        <w:rPr>
+          <w:rFonts w:cstheme="minorHAnsi"/>
+          <w:sz w:val="30"/>
+          <w:szCs w:val="30"/>
+        </w:rPr>
+        <w:t>проекта</w:t>
+      </w:r>
+      <w:r>
+        <w:rPr>
+          <w:rFonts w:cstheme="minorHAnsi"/>
+          <w:spacing w:val="-1"/>
+          <w:sz w:val="30"/>
+          <w:szCs w:val="30"/>
+        </w:rPr>
+        <w:t xml:space="preserve"> </w:t>
+      </w:r>
+      <w:r>
+        <w:rPr>
+          <w:rFonts w:cstheme="minorHAnsi"/>
+          <w:sz w:val="30"/>
+          <w:szCs w:val="30"/>
+        </w:rPr>
+        <w:t>ни,</w:t>
+      </w:r>
+      <w:r>
+        <w:rPr>
+          <w:rFonts w:cstheme="minorHAnsi"/>
+          <w:spacing w:val="-3"/>
+          <w:sz w:val="30"/>
+          <w:szCs w:val="30"/>
+        </w:rPr>
+        <w:t xml:space="preserve"> </w:t>
+      </w:r>
+      <w:r>
+        <w:rPr>
+          <w:rFonts w:cstheme="minorHAnsi"/>
+          <w:sz w:val="30"/>
+          <w:szCs w:val="30"/>
+        </w:rPr>
+        <w:t>както</w:t>
+      </w:r>
+      <w:r>
+        <w:rPr>
+          <w:rFonts w:cstheme="minorHAnsi"/>
+          <w:spacing w:val="-1"/>
+          <w:sz w:val="30"/>
+          <w:szCs w:val="30"/>
+        </w:rPr>
+        <w:t xml:space="preserve"> </w:t>
+      </w:r>
+      <w:r>
+        <w:rPr>
+          <w:rFonts w:cstheme="minorHAnsi"/>
+          <w:sz w:val="30"/>
+          <w:szCs w:val="30"/>
+        </w:rPr>
+        <w:t>и</w:t>
+      </w:r>
+      <w:r>
+        <w:rPr>
+          <w:rFonts w:cstheme="minorHAnsi"/>
+          <w:spacing w:val="-2"/>
+          <w:sz w:val="30"/>
+          <w:szCs w:val="30"/>
+        </w:rPr>
+        <w:t xml:space="preserve"> </w:t>
+      </w:r>
+      <w:r>
+        <w:rPr>
+          <w:rFonts w:cstheme="minorHAnsi"/>
+          <w:sz w:val="30"/>
+          <w:szCs w:val="30"/>
+        </w:rPr>
+        <w:t>всяка</w:t>
+      </w:r>
+      <w:r>
+        <w:rPr>
+          <w:rFonts w:cstheme="minorHAnsi"/>
+          <w:spacing w:val="-2"/>
+          <w:sz w:val="30"/>
+          <w:szCs w:val="30"/>
+        </w:rPr>
+        <w:t xml:space="preserve"> </w:t>
+      </w:r>
+      <w:r>
+        <w:rPr>
+          <w:rFonts w:cstheme="minorHAnsi"/>
+          <w:sz w:val="30"/>
+          <w:szCs w:val="30"/>
+        </w:rPr>
+        <w:t>отделна</w:t>
+      </w:r>
+      <w:r>
+        <w:rPr>
+          <w:rFonts w:cstheme="minorHAnsi"/>
+          <w:spacing w:val="-2"/>
+          <w:sz w:val="30"/>
+          <w:szCs w:val="30"/>
+        </w:rPr>
+        <w:t xml:space="preserve"> </w:t>
+      </w:r>
+      <w:r>
+        <w:rPr>
+          <w:rFonts w:cstheme="minorHAnsi"/>
+          <w:sz w:val="30"/>
+          <w:szCs w:val="30"/>
+        </w:rPr>
+        <w:t>версия</w:t>
+      </w:r>
+      <w:r>
+        <w:rPr>
+          <w:rFonts w:cstheme="minorHAnsi"/>
+          <w:spacing w:val="3"/>
+          <w:sz w:val="30"/>
+          <w:szCs w:val="30"/>
+        </w:rPr>
+        <w:t xml:space="preserve"> </w:t>
+      </w:r>
+      <w:r>
+        <w:rPr>
+          <w:rFonts w:cstheme="minorHAnsi"/>
+          <w:sz w:val="30"/>
+          <w:szCs w:val="30"/>
+        </w:rPr>
+        <w:t>може</w:t>
+      </w:r>
+      <w:r>
+        <w:rPr>
+          <w:rFonts w:cstheme="minorHAnsi"/>
+          <w:spacing w:val="-2"/>
+          <w:sz w:val="30"/>
+          <w:szCs w:val="30"/>
+        </w:rPr>
+        <w:t xml:space="preserve"> </w:t>
+      </w:r>
+      <w:r>
+        <w:rPr>
+          <w:rFonts w:cstheme="minorHAnsi"/>
+          <w:sz w:val="30"/>
+          <w:szCs w:val="30"/>
+        </w:rPr>
+        <w:t>да</w:t>
+      </w:r>
+      <w:r>
+        <w:rPr>
+          <w:rFonts w:cstheme="minorHAnsi"/>
+          <w:spacing w:val="-2"/>
+          <w:sz w:val="30"/>
+          <w:szCs w:val="30"/>
+        </w:rPr>
+        <w:t xml:space="preserve"> </w:t>
+      </w:r>
+      <w:r>
+        <w:rPr>
+          <w:rFonts w:cstheme="minorHAnsi"/>
+          <w:sz w:val="30"/>
+          <w:szCs w:val="30"/>
+        </w:rPr>
+        <w:t>бъде</w:t>
+      </w:r>
+      <w:r>
+        <w:rPr>
+          <w:rFonts w:cstheme="minorHAnsi"/>
+          <w:spacing w:val="-2"/>
+          <w:sz w:val="30"/>
+          <w:szCs w:val="30"/>
+        </w:rPr>
+        <w:t xml:space="preserve"> </w:t>
+      </w:r>
+      <w:r>
+        <w:rPr>
+          <w:rFonts w:cstheme="minorHAnsi"/>
+          <w:sz w:val="30"/>
+          <w:szCs w:val="30"/>
+        </w:rPr>
+        <w:t>видяна</w:t>
+      </w:r>
+      <w:r>
+        <w:rPr>
+          <w:rFonts w:cstheme="minorHAnsi"/>
+          <w:spacing w:val="-4"/>
+          <w:sz w:val="30"/>
+          <w:szCs w:val="30"/>
+        </w:rPr>
+        <w:t xml:space="preserve"> </w:t>
+      </w:r>
+      <w:r>
+        <w:rPr>
+          <w:rFonts w:cstheme="minorHAnsi"/>
+          <w:sz w:val="30"/>
+          <w:szCs w:val="30"/>
+        </w:rPr>
+        <w:t>на:</w:t>
       </w:r>
     </w:p>
     <w:p>
       <w:pPr>
         <w:ind w:firstLine="708"/>
-        <w:rPr>
-          <w:sz w:val="30"/>
-          <w:szCs w:val="30"/>
-        </w:rPr>
-      </w:pPr>
-      <w:r>
-        <w:rPr>
-          <w:sz w:val="30"/>
-          <w:szCs w:val="30"/>
-        </w:rPr>
-        <w:t>GitHub e уеб базирана услуга за разполагане на софтуерни проекти и техни съвместни разработки върху отдалечен интернет сървър в т.нар. хранилище. Базира се на Git системите за контрол и управление на версиите.</w:t>
-      </w:r>
+        <w:jc w:val="center"/>
+        <w:rPr>
+          <w:sz w:val="30"/>
+          <w:szCs w:val="30"/>
+        </w:rPr>
+      </w:pPr>
+      <w:hyperlink r:id="rId18" w:history="1">
+        <w:r>
+          <w:rPr>
+            <w:rStyle w:val="Hyperlink"/>
+            <w:sz w:val="30"/>
+            <w:szCs w:val="30"/>
+          </w:rPr>
+          <w:t>https://github.com/TodorGeorgiev05/GeoQuest</w:t>
+        </w:r>
+      </w:hyperlink>
+    </w:p>
+    <w:p>
+      <w:pPr>
+        <w:ind w:firstLine="708"/>
+        <w:rPr>
+          <w:sz w:val="30"/>
+          <w:szCs w:val="30"/>
+        </w:rPr>
+      </w:pPr>
+      <w:bookmarkStart w:id="1" w:name="_GoBack"/>
+      <w:bookmarkEnd w:id="1"/>
     </w:p>
     <w:p>
       <w:pPr>
@@ -6278,7 +6544,7 @@
       </w:pPr>
     </w:p>
     <w:sectPr>
-      <w:footerReference w:type="default" r:id="rId18"/>
+      <w:footerReference w:type="default" r:id="rId19"/>
       <w:pgSz w:w="11906" w:h="16838"/>
       <w:pgMar w:top="1417" w:right="1417" w:bottom="1417" w:left="1417" w:header="708" w:footer="708" w:gutter="0"/>
       <w:cols w:space="708"/>
@@ -6290,7 +6556,7 @@
 </file>
 
 <file path=word/endnotes.xml><?xml version="1.0" encoding="utf-8"?>
-<w:endnotes xmlns:wpc="http://schemas.microsoft.com/office/word/2010/wordprocessingCanvas" xmlns:cx="http://schemas.microsoft.com/office/drawing/2014/chartex" xmlns:mc="http://schemas.openxmlformats.org/markup-compatibility/2006" xmlns:o="urn:schemas-microsoft-com:office:office" xmlns:r="http://schemas.openxmlformats.org/officeDocument/2006/relationships" xmlns:m="http://schemas.openxmlformats.org/officeDocument/2006/math" xmlns:v="urn:schemas-microsoft-com:vml" xmlns:wp14="http://schemas.microsoft.com/office/word/2010/wordprocessingDrawing" xmlns:wp="http://schemas.openxmlformats.org/drawingml/2006/wordprocessingDrawing" xmlns:w10="urn:schemas-microsoft-com:office:word" xmlns:w="http://schemas.openxmlformats.org/wordprocessingml/2006/main" xmlns:w14="http://schemas.microsoft.com/office/word/2010/wordml" xmlns:w15="http://schemas.microsoft.com/office/word/2012/wordml" xmlns:w16se="http://schemas.microsoft.com/office/word/2015/wordml/symex" xmlns:wpg="http://schemas.microsoft.com/office/word/2010/wordprocessingGroup" xmlns:wpi="http://schemas.microsoft.com/office/word/2010/wordprocessingInk" xmlns:wne="http://schemas.microsoft.com/office/word/2006/wordml" xmlns:wps="http://schemas.microsoft.com/office/word/2010/wordprocessingShape" mc:Ignorable="w14 w15 w16se wp14">
+<w:endnotes xmlns:wpc="http://schemas.microsoft.com/office/word/2010/wordprocessingCanvas" xmlns:cx="http://schemas.microsoft.com/office/drawing/2014/chartex" xmlns:cx1="http://schemas.microsoft.com/office/drawing/2015/9/8/chartex" xmlns:cx2="http://schemas.microsoft.com/office/drawing/2015/10/21/chartex" xmlns:cx3="http://schemas.microsoft.com/office/drawing/2016/5/9/chartex" xmlns:cx4="http://schemas.microsoft.com/office/drawing/2016/5/10/chartex" xmlns:cx5="http://schemas.microsoft.com/office/drawing/2016/5/11/chartex" xmlns:cx6="http://schemas.microsoft.com/office/drawing/2016/5/12/chartex" xmlns:cx7="http://schemas.microsoft.com/office/drawing/2016/5/13/chartex" xmlns:cx8="http://schemas.microsoft.com/office/drawing/2016/5/14/chartex" xmlns:mc="http://schemas.openxmlformats.org/markup-compatibility/2006" xmlns:aink="http://schemas.microsoft.com/office/drawing/2016/ink" xmlns:am3d="http://schemas.microsoft.com/office/drawing/2017/model3d" xmlns:o="urn:schemas-microsoft-com:office:office" xmlns:r="http://schemas.openxmlformats.org/officeDocument/2006/relationships" xmlns:m="http://schemas.openxmlformats.org/officeDocument/2006/math" xmlns:v="urn:schemas-microsoft-com:vml" xmlns:wp14="http://schemas.microsoft.com/office/word/2010/wordprocessingDrawing" xmlns:wp="http://schemas.openxmlformats.org/drawingml/2006/wordprocessingDrawing" xmlns:w10="urn:schemas-microsoft-com:office:word" xmlns:w="http://schemas.openxmlformats.org/wordprocessingml/2006/main" xmlns:w14="http://schemas.microsoft.com/office/word/2010/wordml" xmlns:w15="http://schemas.microsoft.com/office/word/2012/wordml" xmlns:w16cid="http://schemas.microsoft.com/office/word/2016/wordml/cid" xmlns:w16se="http://schemas.microsoft.com/office/word/2015/wordml/symex" xmlns:wpg="http://schemas.microsoft.com/office/word/2010/wordprocessingGroup" xmlns:wpi="http://schemas.microsoft.com/office/word/2010/wordprocessingInk" xmlns:wne="http://schemas.microsoft.com/office/word/2006/wordml" xmlns:wps="http://schemas.microsoft.com/office/word/2010/wordprocessingShape" mc:Ignorable="w14 w15 w16se w16cid wp14">
   <w:endnote w:type="separator" w:id="-1">
     <w:p>
       <w:pPr>
@@ -6315,7 +6581,7 @@
 </file>
 
 <file path=word/footer1.xml><?xml version="1.0" encoding="utf-8"?>
-<w:ftr xmlns:wpc="http://schemas.microsoft.com/office/word/2010/wordprocessingCanvas" xmlns:cx="http://schemas.microsoft.com/office/drawing/2014/chartex" xmlns:mc="http://schemas.openxmlformats.org/markup-compatibility/2006" xmlns:o="urn:schemas-microsoft-com:office:office" xmlns:r="http://schemas.openxmlformats.org/officeDocument/2006/relationships" xmlns:m="http://schemas.openxmlformats.org/officeDocument/2006/math" xmlns:v="urn:schemas-microsoft-com:vml" xmlns:wp14="http://schemas.microsoft.com/office/word/2010/wordprocessingDrawing" xmlns:wp="http://schemas.openxmlformats.org/drawingml/2006/wordprocessingDrawing" xmlns:w10="urn:schemas-microsoft-com:office:word" xmlns:w="http://schemas.openxmlformats.org/wordprocessingml/2006/main" xmlns:w14="http://schemas.microsoft.com/office/word/2010/wordml" xmlns:w15="http://schemas.microsoft.com/office/word/2012/wordml" xmlns:w16se="http://schemas.microsoft.com/office/word/2015/wordml/symex" xmlns:wpg="http://schemas.microsoft.com/office/word/2010/wordprocessingGroup" xmlns:wpi="http://schemas.microsoft.com/office/word/2010/wordprocessingInk" xmlns:wne="http://schemas.microsoft.com/office/word/2006/wordml" xmlns:wps="http://schemas.microsoft.com/office/word/2010/wordprocessingShape" mc:Ignorable="w14 w15 w16se wp14">
+<w:ftr xmlns:wpc="http://schemas.microsoft.com/office/word/2010/wordprocessingCanvas" xmlns:cx="http://schemas.microsoft.com/office/drawing/2014/chartex" xmlns:cx1="http://schemas.microsoft.com/office/drawing/2015/9/8/chartex" xmlns:cx2="http://schemas.microsoft.com/office/drawing/2015/10/21/chartex" xmlns:cx3="http://schemas.microsoft.com/office/drawing/2016/5/9/chartex" xmlns:cx4="http://schemas.microsoft.com/office/drawing/2016/5/10/chartex" xmlns:cx5="http://schemas.microsoft.com/office/drawing/2016/5/11/chartex" xmlns:cx6="http://schemas.microsoft.com/office/drawing/2016/5/12/chartex" xmlns:cx7="http://schemas.microsoft.com/office/drawing/2016/5/13/chartex" xmlns:cx8="http://schemas.microsoft.com/office/drawing/2016/5/14/chartex" xmlns:mc="http://schemas.openxmlformats.org/markup-compatibility/2006" xmlns:aink="http://schemas.microsoft.com/office/drawing/2016/ink" xmlns:am3d="http://schemas.microsoft.com/office/drawing/2017/model3d" xmlns:o="urn:schemas-microsoft-com:office:office" xmlns:r="http://schemas.openxmlformats.org/officeDocument/2006/relationships" xmlns:m="http://schemas.openxmlformats.org/officeDocument/2006/math" xmlns:v="urn:schemas-microsoft-com:vml" xmlns:wp14="http://schemas.microsoft.com/office/word/2010/wordprocessingDrawing" xmlns:wp="http://schemas.openxmlformats.org/drawingml/2006/wordprocessingDrawing" xmlns:w10="urn:schemas-microsoft-com:office:word" xmlns:w="http://schemas.openxmlformats.org/wordprocessingml/2006/main" xmlns:w14="http://schemas.microsoft.com/office/word/2010/wordml" xmlns:w15="http://schemas.microsoft.com/office/word/2012/wordml" xmlns:w16cid="http://schemas.microsoft.com/office/word/2016/wordml/cid" xmlns:w16se="http://schemas.microsoft.com/office/word/2015/wordml/symex" xmlns:wpg="http://schemas.microsoft.com/office/word/2010/wordprocessingGroup" xmlns:wpi="http://schemas.microsoft.com/office/word/2010/wordprocessingInk" xmlns:wne="http://schemas.microsoft.com/office/word/2006/wordml" xmlns:wps="http://schemas.microsoft.com/office/word/2010/wordprocessingShape" mc:Ignorable="w14 w15 w16se w16cid wp14">
   <w:sdt>
     <w:sdtPr>
       <w:id w:val="122126651"/>
@@ -6368,7 +6634,7 @@
 </file>
 
 <file path=word/footnotes.xml><?xml version="1.0" encoding="utf-8"?>
-<w:footnotes xmlns:wpc="http://schemas.microsoft.com/office/word/2010/wordprocessingCanvas" xmlns:cx="http://schemas.microsoft.com/office/drawing/2014/chartex" xmlns:mc="http://schemas.openxmlformats.org/markup-compatibility/2006" xmlns:o="urn:schemas-microsoft-com:office:office" xmlns:r="http://schemas.openxmlformats.org/officeDocument/2006/relationships" xmlns:m="http://schemas.openxmlformats.org/officeDocument/2006/math" xmlns:v="urn:schemas-microsoft-com:vml" xmlns:wp14="http://schemas.microsoft.com/office/word/2010/wordprocessingDrawing" xmlns:wp="http://schemas.openxmlformats.org/drawingml/2006/wordprocessingDrawing" xmlns:w10="urn:schemas-microsoft-com:office:word" xmlns:w="http://schemas.openxmlformats.org/wordprocessingml/2006/main" xmlns:w14="http://schemas.microsoft.com/office/word/2010/wordml" xmlns:w15="http://schemas.microsoft.com/office/word/2012/wordml" xmlns:w16se="http://schemas.microsoft.com/office/word/2015/wordml/symex" xmlns:wpg="http://schemas.microsoft.com/office/word/2010/wordprocessingGroup" xmlns:wpi="http://schemas.microsoft.com/office/word/2010/wordprocessingInk" xmlns:wne="http://schemas.microsoft.com/office/word/2006/wordml" xmlns:wps="http://schemas.microsoft.com/office/word/2010/wordprocessingShape" mc:Ignorable="w14 w15 w16se wp14">
+<w:footnotes xmlns:wpc="http://schemas.microsoft.com/office/word/2010/wordprocessingCanvas" xmlns:cx="http://schemas.microsoft.com/office/drawing/2014/chartex" xmlns:cx1="http://schemas.microsoft.com/office/drawing/2015/9/8/chartex" xmlns:cx2="http://schemas.microsoft.com/office/drawing/2015/10/21/chartex" xmlns:cx3="http://schemas.microsoft.com/office/drawing/2016/5/9/chartex" xmlns:cx4="http://schemas.microsoft.com/office/drawing/2016/5/10/chartex" xmlns:cx5="http://schemas.microsoft.com/office/drawing/2016/5/11/chartex" xmlns:cx6="http://schemas.microsoft.com/office/drawing/2016/5/12/chartex" xmlns:cx7="http://schemas.microsoft.com/office/drawing/2016/5/13/chartex" xmlns:cx8="http://schemas.microsoft.com/office/drawing/2016/5/14/chartex" xmlns:mc="http://schemas.openxmlformats.org/markup-compatibility/2006" xmlns:aink="http://schemas.microsoft.com/office/drawing/2016/ink" xmlns:am3d="http://schemas.microsoft.com/office/drawing/2017/model3d" xmlns:o="urn:schemas-microsoft-com:office:office" xmlns:r="http://schemas.openxmlformats.org/officeDocument/2006/relationships" xmlns:m="http://schemas.openxmlformats.org/officeDocument/2006/math" xmlns:v="urn:schemas-microsoft-com:vml" xmlns:wp14="http://schemas.microsoft.com/office/word/2010/wordprocessingDrawing" xmlns:wp="http://schemas.openxmlformats.org/drawingml/2006/wordprocessingDrawing" xmlns:w10="urn:schemas-microsoft-com:office:word" xmlns:w="http://schemas.openxmlformats.org/wordprocessingml/2006/main" xmlns:w14="http://schemas.microsoft.com/office/word/2010/wordml" xmlns:w15="http://schemas.microsoft.com/office/word/2012/wordml" xmlns:w16cid="http://schemas.microsoft.com/office/word/2016/wordml/cid" xmlns:w16se="http://schemas.microsoft.com/office/word/2015/wordml/symex" xmlns:wpg="http://schemas.microsoft.com/office/word/2010/wordprocessingGroup" xmlns:wpi="http://schemas.microsoft.com/office/word/2010/wordprocessingInk" xmlns:wne="http://schemas.microsoft.com/office/word/2006/wordml" xmlns:wps="http://schemas.microsoft.com/office/word/2010/wordprocessingShape" mc:Ignorable="w14 w15 w16se w16cid wp14">
   <w:footnote w:type="separator" w:id="-1">
     <w:p>
       <w:pPr>
@@ -6393,7 +6659,7 @@
 </file>
 
 <file path=word/numbering.xml><?xml version="1.0" encoding="utf-8"?>
-<w:numbering xmlns:wpc="http://schemas.microsoft.com/office/word/2010/wordprocessingCanvas" xmlns:cx="http://schemas.microsoft.com/office/drawing/2014/chartex" xmlns:mc="http://schemas.openxmlformats.org/markup-compatibility/2006" xmlns:o="urn:schemas-microsoft-com:office:office" xmlns:r="http://schemas.openxmlformats.org/officeDocument/2006/relationships" xmlns:m="http://schemas.openxmlformats.org/officeDocument/2006/math" xmlns:v="urn:schemas-microsoft-com:vml" xmlns:wp14="http://schemas.microsoft.com/office/word/2010/wordprocessingDrawing" xmlns:wp="http://schemas.openxmlformats.org/drawingml/2006/wordprocessingDrawing" xmlns:w10="urn:schemas-microsoft-com:office:word" xmlns:w="http://schemas.openxmlformats.org/wordprocessingml/2006/main" xmlns:w14="http://schemas.microsoft.com/office/word/2010/wordml" xmlns:w15="http://schemas.microsoft.com/office/word/2012/wordml" xmlns:w16se="http://schemas.microsoft.com/office/word/2015/wordml/symex" xmlns:wpg="http://schemas.microsoft.com/office/word/2010/wordprocessingGroup" xmlns:wpi="http://schemas.microsoft.com/office/word/2010/wordprocessingInk" xmlns:wne="http://schemas.microsoft.com/office/word/2006/wordml" xmlns:wps="http://schemas.microsoft.com/office/word/2010/wordprocessingShape" mc:Ignorable="w14 w15 w16se wp14">
+<w:numbering xmlns:wpc="http://schemas.microsoft.com/office/word/2010/wordprocessingCanvas" xmlns:cx="http://schemas.microsoft.com/office/drawing/2014/chartex" xmlns:cx1="http://schemas.microsoft.com/office/drawing/2015/9/8/chartex" xmlns:cx2="http://schemas.microsoft.com/office/drawing/2015/10/21/chartex" xmlns:cx3="http://schemas.microsoft.com/office/drawing/2016/5/9/chartex" xmlns:cx4="http://schemas.microsoft.com/office/drawing/2016/5/10/chartex" xmlns:cx5="http://schemas.microsoft.com/office/drawing/2016/5/11/chartex" xmlns:cx6="http://schemas.microsoft.com/office/drawing/2016/5/12/chartex" xmlns:cx7="http://schemas.microsoft.com/office/drawing/2016/5/13/chartex" xmlns:cx8="http://schemas.microsoft.com/office/drawing/2016/5/14/chartex" xmlns:mc="http://schemas.openxmlformats.org/markup-compatibility/2006" xmlns:aink="http://schemas.microsoft.com/office/drawing/2016/ink" xmlns:am3d="http://schemas.microsoft.com/office/drawing/2017/model3d" xmlns:o="urn:schemas-microsoft-com:office:office" xmlns:r="http://schemas.openxmlformats.org/officeDocument/2006/relationships" xmlns:m="http://schemas.openxmlformats.org/officeDocument/2006/math" xmlns:v="urn:schemas-microsoft-com:vml" xmlns:wp14="http://schemas.microsoft.com/office/word/2010/wordprocessingDrawing" xmlns:wp="http://schemas.openxmlformats.org/drawingml/2006/wordprocessingDrawing" xmlns:w10="urn:schemas-microsoft-com:office:word" xmlns:w="http://schemas.openxmlformats.org/wordprocessingml/2006/main" xmlns:w14="http://schemas.microsoft.com/office/word/2010/wordml" xmlns:w15="http://schemas.microsoft.com/office/word/2012/wordml" xmlns:w16cid="http://schemas.microsoft.com/office/word/2016/wordml/cid" xmlns:w16se="http://schemas.microsoft.com/office/word/2015/wordml/symex" xmlns:wpg="http://schemas.microsoft.com/office/word/2010/wordprocessingGroup" xmlns:wpi="http://schemas.microsoft.com/office/word/2010/wordprocessingInk" xmlns:wne="http://schemas.microsoft.com/office/word/2006/wordml" xmlns:wps="http://schemas.microsoft.com/office/word/2010/wordprocessingShape" mc:Ignorable="w14 w15 w16se w16cid wp14">
   <w:abstractNum w:abstractNumId="0" w15:restartNumberingAfterBreak="0">
     <w:nsid w:val="1DCC616C"/>
     <w:multiLevelType w:val="hybridMultilevel"/>
@@ -7106,7 +7372,7 @@
 </file>
 
 <file path=word/styles.xml><?xml version="1.0" encoding="utf-8"?>
-<w:styles xmlns:mc="http://schemas.openxmlformats.org/markup-compatibility/2006" xmlns:r="http://schemas.openxmlformats.org/officeDocument/2006/relationships" xmlns:w="http://schemas.openxmlformats.org/wordprocessingml/2006/main" xmlns:w14="http://schemas.microsoft.com/office/word/2010/wordml" xmlns:w15="http://schemas.microsoft.com/office/word/2012/wordml" xmlns:w16se="http://schemas.microsoft.com/office/word/2015/wordml/symex" mc:Ignorable="w14 w15 w16se">
+<w:styles xmlns:mc="http://schemas.openxmlformats.org/markup-compatibility/2006" xmlns:r="http://schemas.openxmlformats.org/officeDocument/2006/relationships" xmlns:w="http://schemas.openxmlformats.org/wordprocessingml/2006/main" xmlns:w14="http://schemas.microsoft.com/office/word/2010/wordml" xmlns:w15="http://schemas.microsoft.com/office/word/2012/wordml" xmlns:w16cid="http://schemas.microsoft.com/office/word/2016/wordml/cid" xmlns:w16se="http://schemas.microsoft.com/office/word/2015/wordml/symex" mc:Ignorable="w14 w15 w16se w16cid">
   <w:docDefaults>
     <w:rPrDefault>
       <w:rPr>
@@ -7122,7 +7388,7 @@
       </w:pPr>
     </w:pPrDefault>
   </w:docDefaults>
-  <w:latentStyles w:defLockedState="0" w:defUIPriority="99" w:defSemiHidden="0" w:defUnhideWhenUsed="0" w:defQFormat="0" w:count="371">
+  <w:latentStyles w:defLockedState="0" w:defUIPriority="99" w:defSemiHidden="0" w:defUnhideWhenUsed="0" w:defQFormat="0" w:count="375">
     <w:lsdException w:name="Normal" w:uiPriority="0" w:qFormat="1"/>
     <w:lsdException w:name="heading 1" w:uiPriority="9" w:qFormat="1"/>
     <w:lsdException w:name="heading 2" w:semiHidden="1" w:uiPriority="9" w:unhideWhenUsed="1" w:qFormat="1"/>
@@ -7228,7 +7494,6 @@
     <w:lsdException w:name="HTML Sample" w:semiHidden="1" w:unhideWhenUsed="1"/>
     <w:lsdException w:name="HTML Typewriter" w:semiHidden="1" w:unhideWhenUsed="1"/>
     <w:lsdException w:name="HTML Variable" w:semiHidden="1" w:unhideWhenUsed="1"/>
-    <w:lsdException w:name="Normal Table" w:semiHidden="1" w:unhideWhenUsed="1"/>
     <w:lsdException w:name="annotation subject" w:semiHidden="1" w:unhideWhenUsed="1"/>
     <w:lsdException w:name="No List" w:semiHidden="1" w:unhideWhenUsed="1"/>
     <w:lsdException w:name="Outline List 1" w:semiHidden="1" w:unhideWhenUsed="1"/>
@@ -7272,10 +7537,8 @@
     <w:lsdException w:name="Table Elegant" w:semiHidden="1" w:unhideWhenUsed="1"/>
     <w:lsdException w:name="Table Professional" w:semiHidden="1" w:unhideWhenUsed="1"/>
     <w:lsdException w:name="Table Subtle 1" w:semiHidden="1" w:unhideWhenUsed="1"/>
-    <w:lsdException w:name="Table Subtle 2" w:semiHidden="1" w:unhideWhenUsed="1"/>
     <w:lsdException w:name="Table Web 1" w:semiHidden="1" w:unhideWhenUsed="1"/>
     <w:lsdException w:name="Table Web 2" w:semiHidden="1" w:unhideWhenUsed="1"/>
-    <w:lsdException w:name="Table Web 3" w:semiHidden="1" w:unhideWhenUsed="1"/>
     <w:lsdException w:name="Balloon Text" w:semiHidden="1" w:unhideWhenUsed="1"/>
     <w:lsdException w:name="Table Grid" w:uiPriority="39"/>
     <w:lsdException w:name="Table Theme" w:semiHidden="1" w:unhideWhenUsed="1"/>
@@ -7494,6 +7757,10 @@
     <w:lsdException w:name="List Table 5 Dark Accent 6" w:uiPriority="50"/>
     <w:lsdException w:name="List Table 6 Colorful Accent 6" w:uiPriority="51"/>
     <w:lsdException w:name="List Table 7 Colorful Accent 6" w:uiPriority="52"/>
+    <w:lsdException w:name="Mention" w:semiHidden="1" w:unhideWhenUsed="1"/>
+    <w:lsdException w:name="Smart Hyperlink" w:semiHidden="1" w:unhideWhenUsed="1"/>
+    <w:lsdException w:name="Hashtag" w:semiHidden="1" w:unhideWhenUsed="1"/>
+    <w:lsdException w:name="Unresolved Mention" w:semiHidden="1" w:unhideWhenUsed="1"/>
   </w:latentStyles>
   <w:style w:type="paragraph" w:default="1" w:styleId="Normal">
     <w:name w:val="Normal"/>
@@ -7593,8 +7860,8 @@
       <w:lang w:val="en-US"/>
     </w:rPr>
   </w:style>
-  <w:style w:type="character" w:customStyle="1" w:styleId="UnresolvedMention">
-    <w:name w:val="Unresolved Mention"/>
+  <w:style w:type="character" w:customStyle="1" w:styleId="UnresolvedMention1">
+    <w:name w:val="Unresolved Mention1"/>
     <w:basedOn w:val="DefaultParagraphFont"/>
     <w:uiPriority w:val="99"/>
     <w:semiHidden/>
@@ -8119,7 +8386,7 @@
 </file>
 
 <file path=customXml/itemProps1.xml><?xml version="1.0" encoding="utf-8"?>
-<ds:datastoreItem xmlns:ds="http://schemas.openxmlformats.org/officeDocument/2006/customXml" ds:itemID="{386AF65C-8D01-4DC2-B15E-C53AE766507B}">
+<ds:datastoreItem xmlns:ds="http://schemas.openxmlformats.org/officeDocument/2006/customXml" ds:itemID="{6B53056D-E27B-4473-B862-2003DABA0C9F}">
   <ds:schemaRefs>
     <ds:schemaRef ds:uri="http://schemas.openxmlformats.org/officeDocument/2006/bibliography"/>
   </ds:schemaRefs>

</xml_diff>